<commit_message>
[FIX] business_requirement_deliverable_report: Issue related with resource lines could not print the quantity if it's less than unit, fix template_business_requirement_deliverable_resources.docx file
</commit_message>
<xml_diff>
--- a/business_requirement_deliverable_report/static/docx_templates/template_business_requirement_deliverable_resources.docx
+++ b/business_requirement_deliverable_report/static/docx_templates/template_business_requirement_deliverable_resources.docx
@@ -16,7 +16,7 @@
       <w:tblPr>
         <w:tblW w:w="9638" w:type="dxa"/>
         <w:jc w:val="left"/>
-        <w:tblInd w:w="28" w:type="dxa"/>
+        <w:tblInd w:w="6" w:type="dxa"/>
         <w:tblBorders>
           <w:top w:val="single" w:sz="2" w:space="0" w:color="000001"/>
           <w:left w:val="single" w:sz="2" w:space="0" w:color="000001"/>
@@ -25,7 +25,7 @@
         </w:tblBorders>
         <w:tblCellMar>
           <w:top w:w="55" w:type="dxa"/>
-          <w:left w:w="18" w:type="dxa"/>
+          <w:left w:w="-2" w:type="dxa"/>
           <w:bottom w:w="55" w:type="dxa"/>
           <w:right w:w="55" w:type="dxa"/>
         </w:tblCellMar>
@@ -50,7 +50,7 @@
             </w:tcBorders>
             <w:shd w:fill="auto" w:val="clear"/>
             <w:tcMar>
-              <w:left w:w="18" w:type="dxa"/>
+              <w:left w:w="-2" w:type="dxa"/>
             </w:tcMar>
           </w:tcPr>
           <w:p>
@@ -92,7 +92,7 @@
             </w:tcBorders>
             <w:shd w:fill="auto" w:val="clear"/>
             <w:tcMar>
-              <w:left w:w="18" w:type="dxa"/>
+              <w:left w:w="-2" w:type="dxa"/>
             </w:tcMar>
           </w:tcPr>
           <w:p>
@@ -134,7 +134,7 @@
             </w:tcBorders>
             <w:shd w:fill="auto" w:val="clear"/>
             <w:tcMar>
-              <w:left w:w="18" w:type="dxa"/>
+              <w:left w:w="-2" w:type="dxa"/>
             </w:tcMar>
           </w:tcPr>
           <w:p>
@@ -174,7 +174,7 @@
             </w:tcBorders>
             <w:shd w:fill="auto" w:val="clear"/>
             <w:tcMar>
-              <w:left w:w="18" w:type="dxa"/>
+              <w:left w:w="-2" w:type="dxa"/>
             </w:tcMar>
           </w:tcPr>
           <w:p>
@@ -225,7 +225,7 @@
             </w:tcBorders>
             <w:shd w:fill="auto" w:val="clear"/>
             <w:tcMar>
-              <w:left w:w="18" w:type="dxa"/>
+              <w:left w:w="-2" w:type="dxa"/>
             </w:tcMar>
           </w:tcPr>
           <w:p>
@@ -267,7 +267,7 @@
             </w:tcBorders>
             <w:shd w:fill="auto" w:val="clear"/>
             <w:tcMar>
-              <w:left w:w="18" w:type="dxa"/>
+              <w:left w:w="-2" w:type="dxa"/>
             </w:tcMar>
           </w:tcPr>
           <w:p>
@@ -331,7 +331,7 @@
             </w:tcBorders>
             <w:shd w:fill="auto" w:val="clear"/>
             <w:tcMar>
-              <w:left w:w="18" w:type="dxa"/>
+              <w:left w:w="-2" w:type="dxa"/>
             </w:tcMar>
           </w:tcPr>
           <w:p>
@@ -396,7 +396,7 @@
             </w:tcBorders>
             <w:shd w:fill="auto" w:val="clear"/>
             <w:tcMar>
-              <w:left w:w="18" w:type="dxa"/>
+              <w:left w:w="-2" w:type="dxa"/>
             </w:tcMar>
           </w:tcPr>
           <w:p>
@@ -454,10 +454,16 @@
       <w:pPr>
         <w:pStyle w:val="TextBody"/>
         <w:spacing w:lineRule="exact" w:line="152"/>
-        <w:rPr/>
+        <w:rPr>
+          <w:sz w:val="4"/>
+          <w:szCs w:val="4"/>
+        </w:rPr>
       </w:pPr>
       <w:r>
-        <w:rPr/>
+        <w:rPr>
+          <w:sz w:val="4"/>
+          <w:szCs w:val="4"/>
+        </w:rPr>
         <w:t>{% if business_requirement and business_requirement|length &gt; 0 %}</w:t>
       </w:r>
     </w:p>
@@ -484,7 +490,7 @@
       <w:tblPr>
         <w:tblW w:w="9638" w:type="dxa"/>
         <w:jc w:val="left"/>
-        <w:tblInd w:w="36" w:type="dxa"/>
+        <w:tblInd w:w="15" w:type="dxa"/>
         <w:tblBorders>
           <w:top w:val="single" w:sz="2" w:space="0" w:color="000001"/>
           <w:left w:val="single" w:sz="2" w:space="0" w:color="000001"/>
@@ -495,7 +501,7 @@
         </w:tblBorders>
         <w:tblCellMar>
           <w:top w:w="55" w:type="dxa"/>
-          <w:left w:w="30" w:type="dxa"/>
+          <w:left w:w="0" w:type="dxa"/>
           <w:bottom w:w="55" w:type="dxa"/>
           <w:right w:w="55" w:type="dxa"/>
         </w:tblCellMar>
@@ -518,7 +524,7 @@
             </w:tcBorders>
             <w:shd w:fill="auto" w:val="clear"/>
             <w:tcMar>
-              <w:left w:w="30" w:type="dxa"/>
+              <w:left w:w="0" w:type="dxa"/>
             </w:tcMar>
           </w:tcPr>
           <w:p>
@@ -541,10 +547,16 @@
       <w:pPr>
         <w:pStyle w:val="TextBody"/>
         <w:spacing w:lineRule="exact" w:line="152"/>
-        <w:rPr/>
+        <w:rPr>
+          <w:sz w:val="4"/>
+          <w:szCs w:val="4"/>
+        </w:rPr>
       </w:pPr>
       <w:r>
-        <w:rPr/>
+        <w:rPr>
+          <w:sz w:val="4"/>
+          <w:szCs w:val="4"/>
+        </w:rPr>
         <w:t>{% endif %}{% if scenario and scenario|length &gt; 0 %}</w:t>
       </w:r>
     </w:p>
@@ -571,7 +583,7 @@
       <w:tblPr>
         <w:tblW w:w="9638" w:type="dxa"/>
         <w:jc w:val="left"/>
-        <w:tblInd w:w="36" w:type="dxa"/>
+        <w:tblInd w:w="15" w:type="dxa"/>
         <w:tblBorders>
           <w:top w:val="single" w:sz="2" w:space="0" w:color="000001"/>
           <w:left w:val="single" w:sz="2" w:space="0" w:color="000001"/>
@@ -582,7 +594,7 @@
         </w:tblBorders>
         <w:tblCellMar>
           <w:top w:w="55" w:type="dxa"/>
-          <w:left w:w="30" w:type="dxa"/>
+          <w:left w:w="0" w:type="dxa"/>
           <w:bottom w:w="55" w:type="dxa"/>
           <w:right w:w="55" w:type="dxa"/>
         </w:tblCellMar>
@@ -605,7 +617,7 @@
             </w:tcBorders>
             <w:shd w:fill="auto" w:val="clear"/>
             <w:tcMar>
-              <w:left w:w="30" w:type="dxa"/>
+              <w:left w:w="0" w:type="dxa"/>
             </w:tcMar>
           </w:tcPr>
           <w:p>
@@ -628,10 +640,16 @@
       <w:pPr>
         <w:pStyle w:val="TextBody"/>
         <w:spacing w:lineRule="exact" w:line="152"/>
-        <w:rPr/>
+        <w:rPr>
+          <w:sz w:val="4"/>
+          <w:szCs w:val="4"/>
+        </w:rPr>
       </w:pPr>
       <w:r>
-        <w:rPr/>
+        <w:rPr>
+          <w:sz w:val="4"/>
+          <w:szCs w:val="4"/>
+        </w:rPr>
         <w:t>{% endif %}{% if gap and gap|length &gt; 0 %}</w:t>
       </w:r>
     </w:p>
@@ -660,7 +678,7 @@
       <w:tblPr>
         <w:tblW w:w="9638" w:type="dxa"/>
         <w:jc w:val="left"/>
-        <w:tblInd w:w="36" w:type="dxa"/>
+        <w:tblInd w:w="15" w:type="dxa"/>
         <w:tblBorders>
           <w:top w:val="single" w:sz="2" w:space="0" w:color="000001"/>
           <w:left w:val="single" w:sz="2" w:space="0" w:color="000001"/>
@@ -671,7 +689,7 @@
         </w:tblBorders>
         <w:tblCellMar>
           <w:top w:w="55" w:type="dxa"/>
-          <w:left w:w="30" w:type="dxa"/>
+          <w:left w:w="0" w:type="dxa"/>
           <w:bottom w:w="55" w:type="dxa"/>
           <w:right w:w="55" w:type="dxa"/>
         </w:tblCellMar>
@@ -696,7 +714,7 @@
             </w:tcBorders>
             <w:shd w:fill="auto" w:val="clear"/>
             <w:tcMar>
-              <w:left w:w="30" w:type="dxa"/>
+              <w:left w:w="0" w:type="dxa"/>
             </w:tcMar>
           </w:tcPr>
           <w:p>
@@ -722,10 +740,16 @@
           <w:bottom w:val="single" w:sz="2" w:space="1" w:color="000001"/>
         </w:pBdr>
         <w:spacing w:lineRule="exact" w:line="152"/>
-        <w:rPr/>
+        <w:rPr>
+          <w:sz w:val="4"/>
+          <w:szCs w:val="4"/>
+        </w:rPr>
       </w:pPr>
       <w:r>
-        <w:rPr/>
+        <w:rPr>
+          <w:sz w:val="4"/>
+          <w:szCs w:val="4"/>
+        </w:rPr>
         <w:t>{% endif %}{% if  deliverable_lines %}{% for line in deliverable_lines %}</w:t>
       </w:r>
     </w:p>
@@ -751,7 +775,7 @@
       <w:tblPr>
         <w:tblW w:w="9638" w:type="dxa"/>
         <w:jc w:val="left"/>
-        <w:tblInd w:w="-9" w:type="dxa"/>
+        <w:tblInd w:w="-30" w:type="dxa"/>
         <w:tblBorders>
           <w:top w:val="single" w:sz="2" w:space="0" w:color="000001"/>
           <w:left w:val="single" w:sz="2" w:space="0" w:color="000001"/>
@@ -766,13 +790,13 @@
         </w:tblCellMar>
       </w:tblPr>
       <w:tblGrid>
-        <w:gridCol w:w="1348"/>
-        <w:gridCol w:w="3151"/>
-        <w:gridCol w:w="814"/>
-        <w:gridCol w:w="1072"/>
-        <w:gridCol w:w="1624"/>
-        <w:gridCol w:w="4"/>
-        <w:gridCol w:w="1624"/>
+        <w:gridCol w:w="3024"/>
+        <w:gridCol w:w="3024"/>
+        <w:gridCol w:w="866"/>
+        <w:gridCol w:w="864"/>
+        <w:gridCol w:w="852"/>
+        <w:gridCol w:w="3"/>
+        <w:gridCol w:w="1004"/>
       </w:tblGrid>
       <w:tr>
         <w:trPr>
@@ -780,7 +804,7 @@
         </w:trPr>
         <w:tc>
           <w:tcPr>
-            <w:tcW w:w="1348" w:type="dxa"/>
+            <w:tcW w:w="3024" w:type="dxa"/>
             <w:tcBorders>
               <w:top w:val="single" w:sz="2" w:space="0" w:color="000001"/>
               <w:left w:val="single" w:sz="2" w:space="0" w:color="000001"/>
@@ -807,7 +831,7 @@
         </w:tc>
         <w:tc>
           <w:tcPr>
-            <w:tcW w:w="3151" w:type="dxa"/>
+            <w:tcW w:w="3024" w:type="dxa"/>
             <w:tcBorders>
               <w:top w:val="single" w:sz="2" w:space="0" w:color="000001"/>
               <w:left w:val="single" w:sz="2" w:space="0" w:color="000001"/>
@@ -834,7 +858,7 @@
         </w:tc>
         <w:tc>
           <w:tcPr>
-            <w:tcW w:w="814" w:type="dxa"/>
+            <w:tcW w:w="866" w:type="dxa"/>
             <w:tcBorders>
               <w:top w:val="single" w:sz="2" w:space="0" w:color="000001"/>
               <w:left w:val="single" w:sz="2" w:space="0" w:color="000001"/>
@@ -861,7 +885,7 @@
         </w:tc>
         <w:tc>
           <w:tcPr>
-            <w:tcW w:w="1072" w:type="dxa"/>
+            <w:tcW w:w="864" w:type="dxa"/>
             <w:tcBorders>
               <w:top w:val="single" w:sz="2" w:space="0" w:color="000001"/>
               <w:left w:val="single" w:sz="2" w:space="0" w:color="000001"/>
@@ -888,7 +912,8 @@
         </w:tc>
         <w:tc>
           <w:tcPr>
-            <w:tcW w:w="1624" w:type="dxa"/>
+            <w:tcW w:w="855" w:type="dxa"/>
+            <w:gridSpan w:val="2"/>
             <w:tcBorders>
               <w:top w:val="single" w:sz="2" w:space="0" w:color="000001"/>
               <w:left w:val="single" w:sz="2" w:space="0" w:color="000001"/>
@@ -909,14 +934,13 @@
             </w:pPr>
             <w:r>
               <w:rPr/>
-              <w:t>Sales Price</w:t>
-            </w:r>
-          </w:p>
-        </w:tc>
-        <w:tc>
-          <w:tcPr>
-            <w:tcW w:w="1628" w:type="dxa"/>
-            <w:gridSpan w:val="2"/>
+              <w:t>Price</w:t>
+            </w:r>
+          </w:p>
+        </w:tc>
+        <w:tc>
+          <w:tcPr>
+            <w:tcW w:w="1004" w:type="dxa"/>
             <w:tcBorders>
               <w:top w:val="single" w:sz="2" w:space="0" w:color="000001"/>
               <w:left w:val="single" w:sz="2" w:space="0" w:color="000001"/>
@@ -939,7 +963,7 @@
             </w:pPr>
             <w:r>
               <w:rPr/>
-              <w:t>Cost Price</w:t>
+              <w:t>Total</w:t>
             </w:r>
           </w:p>
         </w:tc>
@@ -948,17 +972,14 @@
         <w:trPr/>
         <w:tc>
           <w:tcPr>
-            <w:tcW w:w="1348" w:type="dxa"/>
-            <w:tcBorders>
-              <w:top w:val="single" w:sz="2" w:space="0" w:color="000001"/>
-              <w:left w:val="single" w:sz="2" w:space="0" w:color="000001"/>
-              <w:bottom w:val="single" w:sz="2" w:space="0" w:color="000001"/>
-              <w:insideH w:val="single" w:sz="2" w:space="0" w:color="000001"/>
-            </w:tcBorders>
-            <w:shd w:fill="auto" w:val="clear"/>
-            <w:tcMar>
-              <w:left w:w="30" w:type="dxa"/>
-            </w:tcMar>
+            <w:tcW w:w="3024" w:type="dxa"/>
+            <w:tcBorders>
+              <w:top w:val="single" w:sz="2" w:space="0" w:color="000001"/>
+              <w:left w:val="single" w:sz="2" w:space="0" w:color="000001"/>
+              <w:bottom w:val="single" w:sz="2" w:space="0" w:color="000001"/>
+              <w:insideH w:val="single" w:sz="2" w:space="0" w:color="000001"/>
+            </w:tcBorders>
+            <w:shd w:fill="auto" w:val="clear"/>
           </w:tcPr>
           <w:p>
             <w:pPr>
@@ -977,17 +998,14 @@
         </w:tc>
         <w:tc>
           <w:tcPr>
-            <w:tcW w:w="3151" w:type="dxa"/>
-            <w:tcBorders>
-              <w:top w:val="single" w:sz="2" w:space="0" w:color="000001"/>
-              <w:left w:val="single" w:sz="2" w:space="0" w:color="000001"/>
-              <w:bottom w:val="single" w:sz="2" w:space="0" w:color="000001"/>
-              <w:insideH w:val="single" w:sz="2" w:space="0" w:color="000001"/>
-            </w:tcBorders>
-            <w:shd w:fill="auto" w:val="clear"/>
-            <w:tcMar>
-              <w:left w:w="30" w:type="dxa"/>
-            </w:tcMar>
+            <w:tcW w:w="3024" w:type="dxa"/>
+            <w:tcBorders>
+              <w:top w:val="single" w:sz="2" w:space="0" w:color="000001"/>
+              <w:left w:val="single" w:sz="2" w:space="0" w:color="000001"/>
+              <w:bottom w:val="single" w:sz="2" w:space="0" w:color="000001"/>
+              <w:insideH w:val="single" w:sz="2" w:space="0" w:color="000001"/>
+            </w:tcBorders>
+            <w:shd w:fill="auto" w:val="clear"/>
           </w:tcPr>
           <w:p>
             <w:pPr>
@@ -1000,15 +1018,7 @@
             </w:pPr>
             <w:r>
               <w:rPr/>
-              <w:t>{%if line.product_id%}</w:t>
-            </w:r>
-            <w:r>
-              <w:rPr/>
-              <w:t>{%if line.product_id.default_code%}</w:t>
-            </w:r>
-            <w:r>
-              <w:rPr/>
-              <w:t>[{{l</w:t>
+              <w:t>{%if line.product_id%}{%if line.product_id.default_code%}[{{l</w:t>
             </w:r>
             <w:bookmarkStart w:id="1" w:name="__DdeLink__949_250198140"/>
             <w:r>
@@ -1018,31 +1028,20 @@
             <w:bookmarkEnd w:id="1"/>
             <w:r>
               <w:rPr/>
-              <w:t>}}]</w:t>
-            </w:r>
-            <w:r>
-              <w:rPr/>
-              <w:t>{%endif%}</w:t>
-            </w:r>
-            <w:r>
-              <w:rPr/>
-              <w:t xml:space="preserve"> {{line.product_id.name_template}}{%endif%}</w:t>
-            </w:r>
-          </w:p>
-        </w:tc>
-        <w:tc>
-          <w:tcPr>
-            <w:tcW w:w="814" w:type="dxa"/>
-            <w:tcBorders>
-              <w:top w:val="single" w:sz="2" w:space="0" w:color="000001"/>
-              <w:left w:val="single" w:sz="2" w:space="0" w:color="000001"/>
-              <w:bottom w:val="single" w:sz="2" w:space="0" w:color="000001"/>
-              <w:insideH w:val="single" w:sz="2" w:space="0" w:color="000001"/>
-            </w:tcBorders>
-            <w:shd w:fill="auto" w:val="clear"/>
-            <w:tcMar>
-              <w:left w:w="30" w:type="dxa"/>
-            </w:tcMar>
+              <w:t>}}]{%endif%} {{line.product_id.name_template}}{%endif%}</w:t>
+            </w:r>
+          </w:p>
+        </w:tc>
+        <w:tc>
+          <w:tcPr>
+            <w:tcW w:w="866" w:type="dxa"/>
+            <w:tcBorders>
+              <w:top w:val="single" w:sz="2" w:space="0" w:color="000001"/>
+              <w:left w:val="single" w:sz="2" w:space="0" w:color="000001"/>
+              <w:bottom w:val="single" w:sz="2" w:space="0" w:color="000001"/>
+              <w:insideH w:val="single" w:sz="2" w:space="0" w:color="000001"/>
+            </w:tcBorders>
+            <w:shd w:fill="auto" w:val="clear"/>
           </w:tcPr>
           <w:p>
             <w:pPr>
@@ -1061,17 +1060,14 @@
         </w:tc>
         <w:tc>
           <w:tcPr>
-            <w:tcW w:w="1072" w:type="dxa"/>
-            <w:tcBorders>
-              <w:top w:val="single" w:sz="2" w:space="0" w:color="000001"/>
-              <w:left w:val="single" w:sz="2" w:space="0" w:color="000001"/>
-              <w:bottom w:val="single" w:sz="2" w:space="0" w:color="000001"/>
-              <w:insideH w:val="single" w:sz="2" w:space="0" w:color="000001"/>
-            </w:tcBorders>
-            <w:shd w:fill="auto" w:val="clear"/>
-            <w:tcMar>
-              <w:left w:w="30" w:type="dxa"/>
-            </w:tcMar>
+            <w:tcW w:w="864" w:type="dxa"/>
+            <w:tcBorders>
+              <w:top w:val="single" w:sz="2" w:space="0" w:color="000001"/>
+              <w:left w:val="single" w:sz="2" w:space="0" w:color="000001"/>
+              <w:bottom w:val="single" w:sz="2" w:space="0" w:color="000001"/>
+              <w:insideH w:val="single" w:sz="2" w:space="0" w:color="000001"/>
+            </w:tcBorders>
+            <w:shd w:fill="auto" w:val="clear"/>
           </w:tcPr>
           <w:p>
             <w:pPr>
@@ -1090,17 +1086,15 @@
         </w:tc>
         <w:tc>
           <w:tcPr>
-            <w:tcW w:w="1624" w:type="dxa"/>
-            <w:tcBorders>
-              <w:top w:val="single" w:sz="2" w:space="0" w:color="000001"/>
-              <w:left w:val="single" w:sz="2" w:space="0" w:color="000001"/>
-              <w:bottom w:val="single" w:sz="2" w:space="0" w:color="000001"/>
-              <w:insideH w:val="single" w:sz="2" w:space="0" w:color="000001"/>
-            </w:tcBorders>
-            <w:shd w:fill="auto" w:val="clear"/>
-            <w:tcMar>
-              <w:left w:w="30" w:type="dxa"/>
-            </w:tcMar>
+            <w:tcW w:w="855" w:type="dxa"/>
+            <w:gridSpan w:val="2"/>
+            <w:tcBorders>
+              <w:top w:val="single" w:sz="2" w:space="0" w:color="000001"/>
+              <w:left w:val="single" w:sz="2" w:space="0" w:color="000001"/>
+              <w:bottom w:val="single" w:sz="2" w:space="0" w:color="000001"/>
+              <w:insideH w:val="single" w:sz="2" w:space="0" w:color="000001"/>
+            </w:tcBorders>
+            <w:shd w:fill="auto" w:val="clear"/>
           </w:tcPr>
           <w:p>
             <w:pPr>
@@ -1119,8 +1113,7 @@
         </w:tc>
         <w:tc>
           <w:tcPr>
-            <w:tcW w:w="1628" w:type="dxa"/>
-            <w:gridSpan w:val="2"/>
+            <w:tcW w:w="1004" w:type="dxa"/>
             <w:tcBorders>
               <w:top w:val="single" w:sz="2" w:space="0" w:color="000001"/>
               <w:left w:val="single" w:sz="2" w:space="0" w:color="000001"/>
@@ -1130,9 +1123,6 @@
               <w:insideV w:val="single" w:sz="2" w:space="0" w:color="000001"/>
             </w:tcBorders>
             <w:shd w:fill="auto" w:val="clear"/>
-            <w:tcMar>
-              <w:left w:w="30" w:type="dxa"/>
-            </w:tcMar>
           </w:tcPr>
           <w:p>
             <w:pPr>
@@ -1154,17 +1144,17 @@
         <w:trPr/>
         <w:tc>
           <w:tcPr>
-            <w:tcW w:w="8013" w:type="dxa"/>
-            <w:gridSpan w:val="6"/>
-            <w:tcBorders>
-              <w:top w:val="single" w:sz="2" w:space="0" w:color="000001"/>
-              <w:left w:val="single" w:sz="2" w:space="0" w:color="000001"/>
-              <w:bottom w:val="single" w:sz="2" w:space="0" w:color="000001"/>
-              <w:insideH w:val="single" w:sz="2" w:space="0" w:color="000001"/>
-            </w:tcBorders>
-            <w:shd w:fill="auto" w:val="clear"/>
-            <w:tcMar>
-              <w:left w:w="39" w:type="dxa"/>
+            <w:tcW w:w="8630" w:type="dxa"/>
+            <w:gridSpan w:val="5"/>
+            <w:tcBorders>
+              <w:top w:val="single" w:sz="2" w:space="0" w:color="000001"/>
+              <w:left w:val="single" w:sz="2" w:space="0" w:color="000001"/>
+              <w:bottom w:val="single" w:sz="2" w:space="0" w:color="000001"/>
+              <w:insideH w:val="single" w:sz="2" w:space="0" w:color="000001"/>
+            </w:tcBorders>
+            <w:shd w:fill="auto" w:val="clear"/>
+            <w:tcMar>
+              <w:left w:w="9" w:type="dxa"/>
             </w:tcMar>
           </w:tcPr>
           <w:p>
@@ -1192,7 +1182,8 @@
         </w:tc>
         <w:tc>
           <w:tcPr>
-            <w:tcW w:w="1624" w:type="dxa"/>
+            <w:tcW w:w="1007" w:type="dxa"/>
+            <w:gridSpan w:val="2"/>
             <w:tcBorders>
               <w:top w:val="single" w:sz="2" w:space="0" w:color="000001"/>
               <w:left w:val="single" w:sz="2" w:space="0" w:color="000001"/>
@@ -1203,7 +1194,7 @@
             </w:tcBorders>
             <w:shd w:fill="auto" w:val="clear"/>
             <w:tcMar>
-              <w:left w:w="39" w:type="dxa"/>
+              <w:left w:w="9" w:type="dxa"/>
             </w:tcMar>
           </w:tcPr>
           <w:p>
@@ -1228,10 +1219,16 @@
       <w:pPr>
         <w:pStyle w:val="TextBody"/>
         <w:spacing w:lineRule="exact" w:line="152" w:before="0" w:after="0"/>
-        <w:rPr/>
+        <w:rPr>
+          <w:sz w:val="4"/>
+          <w:szCs w:val="4"/>
+        </w:rPr>
       </w:pPr>
       <w:r>
-        <w:rPr/>
+        <w:rPr>
+          <w:sz w:val="4"/>
+          <w:szCs w:val="4"/>
+        </w:rPr>
         <w:t>{% if line.resource_ids %}</w:t>
       </w:r>
     </w:p>
@@ -1257,9 +1254,9 @@
     </w:p>
     <w:tbl>
       <w:tblPr>
-        <w:tblW w:w="9638" w:type="dxa"/>
+        <w:tblW w:w="9626" w:type="dxa"/>
         <w:jc w:val="left"/>
-        <w:tblInd w:w="28" w:type="dxa"/>
+        <w:tblInd w:w="6" w:type="dxa"/>
         <w:tblBorders>
           <w:top w:val="single" w:sz="2" w:space="0" w:color="000001"/>
           <w:left w:val="single" w:sz="2" w:space="0" w:color="000001"/>
@@ -1268,32 +1265,32 @@
         </w:tblBorders>
         <w:tblCellMar>
           <w:top w:w="55" w:type="dxa"/>
-          <w:left w:w="18" w:type="dxa"/>
+          <w:left w:w="-2" w:type="dxa"/>
           <w:bottom w:w="55" w:type="dxa"/>
           <w:right w:w="55" w:type="dxa"/>
         </w:tblCellMar>
       </w:tblPr>
       <w:tblGrid>
-        <w:gridCol w:w="1171"/>
-        <w:gridCol w:w="2253"/>
-        <w:gridCol w:w="4136"/>
-        <w:gridCol w:w="802"/>
-        <w:gridCol w:w="1276"/>
+        <w:gridCol w:w="720"/>
+        <w:gridCol w:w="3511"/>
+        <w:gridCol w:w="3511"/>
+        <w:gridCol w:w="900"/>
+        <w:gridCol w:w="984"/>
       </w:tblGrid>
       <w:tr>
         <w:trPr/>
         <w:tc>
           <w:tcPr>
-            <w:tcW w:w="1171" w:type="dxa"/>
-            <w:tcBorders>
-              <w:top w:val="single" w:sz="2" w:space="0" w:color="000001"/>
-              <w:left w:val="single" w:sz="2" w:space="0" w:color="000001"/>
-              <w:bottom w:val="single" w:sz="2" w:space="0" w:color="000001"/>
-              <w:insideH w:val="single" w:sz="2" w:space="0" w:color="000001"/>
-            </w:tcBorders>
-            <w:shd w:fill="auto" w:val="clear"/>
-            <w:tcMar>
-              <w:left w:w="18" w:type="dxa"/>
+            <w:tcW w:w="720" w:type="dxa"/>
+            <w:tcBorders>
+              <w:top w:val="single" w:sz="2" w:space="0" w:color="000001"/>
+              <w:left w:val="single" w:sz="2" w:space="0" w:color="000001"/>
+              <w:bottom w:val="single" w:sz="2" w:space="0" w:color="000001"/>
+              <w:insideH w:val="single" w:sz="2" w:space="0" w:color="000001"/>
+            </w:tcBorders>
+            <w:shd w:fill="auto" w:val="clear"/>
+            <w:tcMar>
+              <w:left w:w="-2" w:type="dxa"/>
             </w:tcMar>
           </w:tcPr>
           <w:p>
@@ -1311,16 +1308,16 @@
         </w:tc>
         <w:tc>
           <w:tcPr>
-            <w:tcW w:w="2253" w:type="dxa"/>
-            <w:tcBorders>
-              <w:top w:val="single" w:sz="2" w:space="0" w:color="000001"/>
-              <w:left w:val="single" w:sz="2" w:space="0" w:color="000001"/>
-              <w:bottom w:val="single" w:sz="2" w:space="0" w:color="000001"/>
-              <w:insideH w:val="single" w:sz="2" w:space="0" w:color="000001"/>
-            </w:tcBorders>
-            <w:shd w:fill="auto" w:val="clear"/>
-            <w:tcMar>
-              <w:left w:w="18" w:type="dxa"/>
+            <w:tcW w:w="3511" w:type="dxa"/>
+            <w:tcBorders>
+              <w:top w:val="single" w:sz="2" w:space="0" w:color="000001"/>
+              <w:left w:val="single" w:sz="2" w:space="0" w:color="000001"/>
+              <w:bottom w:val="single" w:sz="2" w:space="0" w:color="000001"/>
+              <w:insideH w:val="single" w:sz="2" w:space="0" w:color="000001"/>
+            </w:tcBorders>
+            <w:shd w:fill="auto" w:val="clear"/>
+            <w:tcMar>
+              <w:left w:w="-2" w:type="dxa"/>
             </w:tcMar>
           </w:tcPr>
           <w:p>
@@ -1338,16 +1335,16 @@
         </w:tc>
         <w:tc>
           <w:tcPr>
-            <w:tcW w:w="4136" w:type="dxa"/>
-            <w:tcBorders>
-              <w:top w:val="single" w:sz="2" w:space="0" w:color="000001"/>
-              <w:left w:val="single" w:sz="2" w:space="0" w:color="000001"/>
-              <w:bottom w:val="single" w:sz="2" w:space="0" w:color="000001"/>
-              <w:insideH w:val="single" w:sz="2" w:space="0" w:color="000001"/>
-            </w:tcBorders>
-            <w:shd w:fill="auto" w:val="clear"/>
-            <w:tcMar>
-              <w:left w:w="18" w:type="dxa"/>
+            <w:tcW w:w="3511" w:type="dxa"/>
+            <w:tcBorders>
+              <w:top w:val="single" w:sz="2" w:space="0" w:color="000001"/>
+              <w:left w:val="single" w:sz="2" w:space="0" w:color="000001"/>
+              <w:bottom w:val="single" w:sz="2" w:space="0" w:color="000001"/>
+              <w:insideH w:val="single" w:sz="2" w:space="0" w:color="000001"/>
+            </w:tcBorders>
+            <w:shd w:fill="auto" w:val="clear"/>
+            <w:tcMar>
+              <w:left w:w="-2" w:type="dxa"/>
             </w:tcMar>
           </w:tcPr>
           <w:p>
@@ -1365,16 +1362,16 @@
         </w:tc>
         <w:tc>
           <w:tcPr>
-            <w:tcW w:w="802" w:type="dxa"/>
-            <w:tcBorders>
-              <w:top w:val="single" w:sz="2" w:space="0" w:color="000001"/>
-              <w:left w:val="single" w:sz="2" w:space="0" w:color="000001"/>
-              <w:bottom w:val="single" w:sz="2" w:space="0" w:color="000001"/>
-              <w:insideH w:val="single" w:sz="2" w:space="0" w:color="000001"/>
-            </w:tcBorders>
-            <w:shd w:fill="auto" w:val="clear"/>
-            <w:tcMar>
-              <w:left w:w="18" w:type="dxa"/>
+            <w:tcW w:w="900" w:type="dxa"/>
+            <w:tcBorders>
+              <w:top w:val="single" w:sz="2" w:space="0" w:color="000001"/>
+              <w:left w:val="single" w:sz="2" w:space="0" w:color="000001"/>
+              <w:bottom w:val="single" w:sz="2" w:space="0" w:color="000001"/>
+              <w:insideH w:val="single" w:sz="2" w:space="0" w:color="000001"/>
+            </w:tcBorders>
+            <w:shd w:fill="auto" w:val="clear"/>
+            <w:tcMar>
+              <w:left w:w="-2" w:type="dxa"/>
             </w:tcMar>
           </w:tcPr>
           <w:p>
@@ -1392,7 +1389,7 @@
         </w:tc>
         <w:tc>
           <w:tcPr>
-            <w:tcW w:w="1276" w:type="dxa"/>
+            <w:tcW w:w="984" w:type="dxa"/>
             <w:tcBorders>
               <w:top w:val="single" w:sz="2" w:space="0" w:color="000001"/>
               <w:left w:val="single" w:sz="2" w:space="0" w:color="000001"/>
@@ -1403,7 +1400,7 @@
             </w:tcBorders>
             <w:shd w:fill="auto" w:val="clear"/>
             <w:tcMar>
-              <w:left w:w="18" w:type="dxa"/>
+              <w:left w:w="-2" w:type="dxa"/>
             </w:tcMar>
           </w:tcPr>
           <w:p>
@@ -1425,38 +1422,37 @@
       <w:pPr>
         <w:pStyle w:val="TextBody"/>
         <w:bidi w:val="0"/>
-        <w:spacing w:lineRule="exact" w:line="152" w:before="0" w:after="0"/>
+        <w:spacing w:lineRule="exact" w:line="51" w:before="0" w:after="0"/>
         <w:jc w:val="left"/>
         <w:rPr/>
       </w:pPr>
       <w:r>
-        <w:rPr/>
+        <w:rPr>
+          <w:sz w:val="4"/>
+          <w:szCs w:val="4"/>
+        </w:rPr>
         <w:t>{% for line in line.resource_ids %}</w:t>
       </w:r>
     </w:p>
     <w:tbl>
       <w:tblPr>
-        <w:tblW w:w="9638" w:type="dxa"/>
+        <w:tblW w:w="9637" w:type="dxa"/>
         <w:jc w:val="left"/>
-        <w:tblInd w:w="-1" w:type="dxa"/>
-        <w:tblBorders>
-          <w:top w:val="single" w:sz="2" w:space="0" w:color="000001"/>
-          <w:bottom w:val="single" w:sz="2" w:space="0" w:color="000001"/>
-          <w:insideH w:val="single" w:sz="2" w:space="0" w:color="000001"/>
-        </w:tblBorders>
+        <w:tblInd w:w="28" w:type="dxa"/>
+        <w:tblBorders/>
         <w:tblCellMar>
-          <w:top w:w="0" w:type="dxa"/>
-          <w:left w:w="0" w:type="dxa"/>
-          <w:bottom w:w="0" w:type="dxa"/>
-          <w:right w:w="0" w:type="dxa"/>
+          <w:top w:w="29" w:type="dxa"/>
+          <w:left w:w="29" w:type="dxa"/>
+          <w:bottom w:w="29" w:type="dxa"/>
+          <w:right w:w="29" w:type="dxa"/>
         </w:tblCellMar>
       </w:tblPr>
       <w:tblGrid>
-        <w:gridCol w:w="1171"/>
-        <w:gridCol w:w="2253"/>
-        <w:gridCol w:w="4136"/>
-        <w:gridCol w:w="802"/>
-        <w:gridCol w:w="1276"/>
+        <w:gridCol w:w="720"/>
+        <w:gridCol w:w="3511"/>
+        <w:gridCol w:w="3511"/>
+        <w:gridCol w:w="890"/>
+        <w:gridCol w:w="1005"/>
       </w:tblGrid>
       <w:tr>
         <w:trPr>
@@ -1464,12 +1460,8 @@
         </w:trPr>
         <w:tc>
           <w:tcPr>
-            <w:tcW w:w="1171" w:type="dxa"/>
-            <w:tcBorders>
-              <w:top w:val="single" w:sz="2" w:space="0" w:color="000001"/>
-              <w:bottom w:val="single" w:sz="2" w:space="0" w:color="000001"/>
-              <w:insideH w:val="single" w:sz="2" w:space="0" w:color="000001"/>
-            </w:tcBorders>
+            <w:tcW w:w="720" w:type="dxa"/>
+            <w:tcBorders/>
             <w:shd w:fill="auto" w:val="clear"/>
           </w:tcPr>
           <w:p>
@@ -1483,18 +1475,14 @@
             </w:pPr>
             <w:r>
               <w:rPr/>
-              <w:t>{{line.resource_type|truncate(6, True)|capitalize}}</w:t>
-            </w:r>
-          </w:p>
-        </w:tc>
-        <w:tc>
-          <w:tcPr>
-            <w:tcW w:w="2253" w:type="dxa"/>
-            <w:tcBorders>
-              <w:top w:val="single" w:sz="2" w:space="0" w:color="000001"/>
-              <w:bottom w:val="single" w:sz="2" w:space="0" w:color="000001"/>
-              <w:insideH w:val="single" w:sz="2" w:space="0" w:color="000001"/>
-            </w:tcBorders>
+              <w:t>{{line.resource_type|truncate(4, True)|capitalize}}</w:t>
+            </w:r>
+          </w:p>
+        </w:tc>
+        <w:tc>
+          <w:tcPr>
+            <w:tcW w:w="3511" w:type="dxa"/>
+            <w:tcBorders/>
             <w:shd w:fill="auto" w:val="clear"/>
           </w:tcPr>
           <w:p>
@@ -1514,12 +1502,8 @@
         </w:tc>
         <w:tc>
           <w:tcPr>
-            <w:tcW w:w="4136" w:type="dxa"/>
-            <w:tcBorders>
-              <w:top w:val="single" w:sz="2" w:space="0" w:color="000001"/>
-              <w:bottom w:val="single" w:sz="2" w:space="0" w:color="000001"/>
-              <w:insideH w:val="single" w:sz="2" w:space="0" w:color="000001"/>
-            </w:tcBorders>
+            <w:tcW w:w="3511" w:type="dxa"/>
+            <w:tcBorders/>
             <w:shd w:fill="auto" w:val="clear"/>
           </w:tcPr>
           <w:p>
@@ -1539,12 +1523,8 @@
         </w:tc>
         <w:tc>
           <w:tcPr>
-            <w:tcW w:w="802" w:type="dxa"/>
-            <w:tcBorders>
-              <w:top w:val="single" w:sz="2" w:space="0" w:color="000001"/>
-              <w:bottom w:val="single" w:sz="2" w:space="0" w:color="000001"/>
-              <w:insideH w:val="single" w:sz="2" w:space="0" w:color="000001"/>
-            </w:tcBorders>
+            <w:tcW w:w="890" w:type="dxa"/>
+            <w:tcBorders/>
             <w:shd w:fill="auto" w:val="clear"/>
           </w:tcPr>
           <w:p>
@@ -1559,7 +1539,7 @@
             <w:bookmarkStart w:id="2" w:name="__DdeLink__158_203390759"/>
             <w:r>
               <w:rPr/>
-              <w:t>{{line.qty|int</w:t>
+              <w:t>{{line.qty</w:t>
             </w:r>
             <w:bookmarkEnd w:id="2"/>
             <w:r>
@@ -1570,12 +1550,8 @@
         </w:tc>
         <w:tc>
           <w:tcPr>
-            <w:tcW w:w="1276" w:type="dxa"/>
-            <w:tcBorders>
-              <w:top w:val="single" w:sz="2" w:space="0" w:color="000001"/>
-              <w:bottom w:val="single" w:sz="2" w:space="0" w:color="000001"/>
-              <w:insideH w:val="single" w:sz="2" w:space="0" w:color="000001"/>
-            </w:tcBorders>
+            <w:tcW w:w="1005" w:type="dxa"/>
+            <w:tcBorders/>
             <w:shd w:fill="auto" w:val="clear"/>
           </w:tcPr>
           <w:p>
@@ -1604,7 +1580,10 @@
         <w:rPr/>
       </w:pPr>
       <w:r>
-        <w:rPr/>
+        <w:rPr>
+          <w:sz w:val="4"/>
+          <w:szCs w:val="4"/>
+        </w:rPr>
         <w:t>{% endfor %}{% endif %}{% endfor %}{% endif %}</w:t>
       </w:r>
     </w:p>

</xml_diff>

<commit_message>
[FIX] business_requirement_deliverable_report: Fix more field related to the templates for BR reports, Sebastien give more instructions, fix template_business_requirement_deliverable.docx and template_business_requirement_deliverable_resources.docx.
</commit_message>
<xml_diff>
--- a/business_requirement_deliverable_report/static/docx_templates/template_business_requirement_deliverable_resources.docx
+++ b/business_requirement_deliverable_report/static/docx_templates/template_business_requirement_deliverable_resources.docx
@@ -16,7 +16,7 @@
       <w:tblPr>
         <w:tblW w:w="9638" w:type="dxa"/>
         <w:jc w:val="left"/>
-        <w:tblInd w:w="6" w:type="dxa"/>
+        <w:tblInd w:w="-22" w:type="dxa"/>
         <w:tblBorders>
           <w:top w:val="single" w:sz="2" w:space="0" w:color="000001"/>
           <w:left w:val="single" w:sz="2" w:space="0" w:color="000001"/>
@@ -490,7 +490,7 @@
       <w:tblPr>
         <w:tblW w:w="9638" w:type="dxa"/>
         <w:jc w:val="left"/>
-        <w:tblInd w:w="15" w:type="dxa"/>
+        <w:tblInd w:w="-13" w:type="dxa"/>
         <w:tblBorders>
           <w:top w:val="single" w:sz="2" w:space="0" w:color="000001"/>
           <w:left w:val="single" w:sz="2" w:space="0" w:color="000001"/>
@@ -501,7 +501,7 @@
         </w:tblBorders>
         <w:tblCellMar>
           <w:top w:w="55" w:type="dxa"/>
-          <w:left w:w="0" w:type="dxa"/>
+          <w:left w:w="-2" w:type="dxa"/>
           <w:bottom w:w="55" w:type="dxa"/>
           <w:right w:w="55" w:type="dxa"/>
         </w:tblCellMar>
@@ -524,7 +524,7 @@
             </w:tcBorders>
             <w:shd w:fill="auto" w:val="clear"/>
             <w:tcMar>
-              <w:left w:w="0" w:type="dxa"/>
+              <w:left w:w="-2" w:type="dxa"/>
             </w:tcMar>
           </w:tcPr>
           <w:p>
@@ -583,7 +583,7 @@
       <w:tblPr>
         <w:tblW w:w="9638" w:type="dxa"/>
         <w:jc w:val="left"/>
-        <w:tblInd w:w="15" w:type="dxa"/>
+        <w:tblInd w:w="-13" w:type="dxa"/>
         <w:tblBorders>
           <w:top w:val="single" w:sz="2" w:space="0" w:color="000001"/>
           <w:left w:val="single" w:sz="2" w:space="0" w:color="000001"/>
@@ -594,7 +594,7 @@
         </w:tblBorders>
         <w:tblCellMar>
           <w:top w:w="55" w:type="dxa"/>
-          <w:left w:w="0" w:type="dxa"/>
+          <w:left w:w="-2" w:type="dxa"/>
           <w:bottom w:w="55" w:type="dxa"/>
           <w:right w:w="55" w:type="dxa"/>
         </w:tblCellMar>
@@ -617,7 +617,7 @@
             </w:tcBorders>
             <w:shd w:fill="auto" w:val="clear"/>
             <w:tcMar>
-              <w:left w:w="0" w:type="dxa"/>
+              <w:left w:w="-2" w:type="dxa"/>
             </w:tcMar>
           </w:tcPr>
           <w:p>
@@ -678,7 +678,7 @@
       <w:tblPr>
         <w:tblW w:w="9638" w:type="dxa"/>
         <w:jc w:val="left"/>
-        <w:tblInd w:w="15" w:type="dxa"/>
+        <w:tblInd w:w="-13" w:type="dxa"/>
         <w:tblBorders>
           <w:top w:val="single" w:sz="2" w:space="0" w:color="000001"/>
           <w:left w:val="single" w:sz="2" w:space="0" w:color="000001"/>
@@ -689,7 +689,7 @@
         </w:tblBorders>
         <w:tblCellMar>
           <w:top w:w="55" w:type="dxa"/>
-          <w:left w:w="0" w:type="dxa"/>
+          <w:left w:w="-2" w:type="dxa"/>
           <w:bottom w:w="55" w:type="dxa"/>
           <w:right w:w="55" w:type="dxa"/>
         </w:tblCellMar>
@@ -714,7 +714,7 @@
             </w:tcBorders>
             <w:shd w:fill="auto" w:val="clear"/>
             <w:tcMar>
-              <w:left w:w="0" w:type="dxa"/>
+              <w:left w:w="-2" w:type="dxa"/>
             </w:tcMar>
           </w:tcPr>
           <w:p>
@@ -736,14 +736,7 @@
     <w:p>
       <w:pPr>
         <w:pStyle w:val="TextBody"/>
-        <w:pBdr>
-          <w:bottom w:val="single" w:sz="2" w:space="1" w:color="000001"/>
-        </w:pBdr>
-        <w:spacing w:lineRule="exact" w:line="152"/>
-        <w:rPr>
-          <w:sz w:val="4"/>
-          <w:szCs w:val="4"/>
-        </w:rPr>
+        <w:rPr/>
       </w:pPr>
       <w:r>
         <w:rPr>
@@ -751,6 +744,9 @@
           <w:szCs w:val="4"/>
         </w:rPr>
         <w:t>{% endif %}{% if  deliverable_lines %}{% for line in deliverable_lines %}</w:t>
+      </w:r>
+      <w:r>
+        <w:br w:type="page"/>
       </w:r>
     </w:p>
     <w:p>
@@ -759,13 +755,32 @@
         <w:rPr/>
       </w:pPr>
       <w:r>
+        <w:rPr/>
+      </w:r>
+    </w:p>
+    <w:p>
+      <w:pPr>
+        <w:pStyle w:val="TextBody"/>
+        <w:rPr/>
+      </w:pPr>
+      <w:r>
         <w:rPr>
           <w:b/>
           <w:bCs/>
           <w:u w:val="single"/>
         </w:rPr>
-        <w:t>Deliverable {{loop.index}}</w:t>
-      </w:r>
+        <w:t xml:space="preserve">Deliverable </w:t>
+      </w:r>
+      <w:bookmarkStart w:id="1" w:name="__DdeLink__166_285875629"/>
+      <w:r>
+        <w:rPr>
+          <w:b/>
+          <w:bCs/>
+          <w:u w:val="single"/>
+        </w:rPr>
+        <w:t>{{loop.index}}</w:t>
+      </w:r>
+      <w:bookmarkEnd w:id="1"/>
       <w:r>
         <w:rPr/>
         <w:t>:</w:t>
@@ -775,7 +790,7 @@
       <w:tblPr>
         <w:tblW w:w="9638" w:type="dxa"/>
         <w:jc w:val="left"/>
-        <w:tblInd w:w="-30" w:type="dxa"/>
+        <w:tblInd w:w="1" w:type="dxa"/>
         <w:tblBorders>
           <w:top w:val="single" w:sz="2" w:space="0" w:color="000001"/>
           <w:left w:val="single" w:sz="2" w:space="0" w:color="000001"/>
@@ -783,20 +798,20 @@
           <w:insideH w:val="single" w:sz="2" w:space="0" w:color="000001"/>
         </w:tblBorders>
         <w:tblCellMar>
-          <w:top w:w="55" w:type="dxa"/>
-          <w:left w:w="-2" w:type="dxa"/>
-          <w:bottom w:w="55" w:type="dxa"/>
-          <w:right w:w="55" w:type="dxa"/>
+          <w:top w:w="58" w:type="dxa"/>
+          <w:left w:w="52" w:type="dxa"/>
+          <w:bottom w:w="58" w:type="dxa"/>
+          <w:right w:w="58" w:type="dxa"/>
         </w:tblCellMar>
       </w:tblPr>
       <w:tblGrid>
-        <w:gridCol w:w="3024"/>
-        <w:gridCol w:w="3024"/>
-        <w:gridCol w:w="866"/>
-        <w:gridCol w:w="864"/>
-        <w:gridCol w:w="852"/>
-        <w:gridCol w:w="3"/>
-        <w:gridCol w:w="1004"/>
+        <w:gridCol w:w="2876"/>
+        <w:gridCol w:w="2883"/>
+        <w:gridCol w:w="869"/>
+        <w:gridCol w:w="861"/>
+        <w:gridCol w:w="1065"/>
+        <w:gridCol w:w="1"/>
+        <w:gridCol w:w="1082"/>
       </w:tblGrid>
       <w:tr>
         <w:trPr>
@@ -804,16 +819,16 @@
         </w:trPr>
         <w:tc>
           <w:tcPr>
-            <w:tcW w:w="3024" w:type="dxa"/>
-            <w:tcBorders>
-              <w:top w:val="single" w:sz="2" w:space="0" w:color="000001"/>
-              <w:left w:val="single" w:sz="2" w:space="0" w:color="000001"/>
-              <w:bottom w:val="single" w:sz="2" w:space="0" w:color="000001"/>
-              <w:insideH w:val="single" w:sz="2" w:space="0" w:color="000001"/>
-            </w:tcBorders>
-            <w:shd w:fill="auto" w:val="clear"/>
-            <w:tcMar>
-              <w:left w:w="-2" w:type="dxa"/>
+            <w:tcW w:w="2876" w:type="dxa"/>
+            <w:tcBorders>
+              <w:top w:val="single" w:sz="2" w:space="0" w:color="000001"/>
+              <w:left w:val="single" w:sz="2" w:space="0" w:color="000001"/>
+              <w:bottom w:val="single" w:sz="2" w:space="0" w:color="000001"/>
+              <w:insideH w:val="single" w:sz="2" w:space="0" w:color="000001"/>
+            </w:tcBorders>
+            <w:shd w:fill="auto" w:val="clear"/>
+            <w:tcMar>
+              <w:left w:w="52" w:type="dxa"/>
             </w:tcMar>
           </w:tcPr>
           <w:p>
@@ -831,16 +846,16 @@
         </w:tc>
         <w:tc>
           <w:tcPr>
-            <w:tcW w:w="3024" w:type="dxa"/>
-            <w:tcBorders>
-              <w:top w:val="single" w:sz="2" w:space="0" w:color="000001"/>
-              <w:left w:val="single" w:sz="2" w:space="0" w:color="000001"/>
-              <w:bottom w:val="single" w:sz="2" w:space="0" w:color="000001"/>
-              <w:insideH w:val="single" w:sz="2" w:space="0" w:color="000001"/>
-            </w:tcBorders>
-            <w:shd w:fill="auto" w:val="clear"/>
-            <w:tcMar>
-              <w:left w:w="-2" w:type="dxa"/>
+            <w:tcW w:w="2883" w:type="dxa"/>
+            <w:tcBorders>
+              <w:top w:val="single" w:sz="2" w:space="0" w:color="000001"/>
+              <w:left w:val="single" w:sz="2" w:space="0" w:color="000001"/>
+              <w:bottom w:val="single" w:sz="2" w:space="0" w:color="000001"/>
+              <w:insideH w:val="single" w:sz="2" w:space="0" w:color="000001"/>
+            </w:tcBorders>
+            <w:shd w:fill="auto" w:val="clear"/>
+            <w:tcMar>
+              <w:left w:w="52" w:type="dxa"/>
             </w:tcMar>
           </w:tcPr>
           <w:p>
@@ -858,16 +873,16 @@
         </w:tc>
         <w:tc>
           <w:tcPr>
-            <w:tcW w:w="866" w:type="dxa"/>
-            <w:tcBorders>
-              <w:top w:val="single" w:sz="2" w:space="0" w:color="000001"/>
-              <w:left w:val="single" w:sz="2" w:space="0" w:color="000001"/>
-              <w:bottom w:val="single" w:sz="2" w:space="0" w:color="000001"/>
-              <w:insideH w:val="single" w:sz="2" w:space="0" w:color="000001"/>
-            </w:tcBorders>
-            <w:shd w:fill="auto" w:val="clear"/>
-            <w:tcMar>
-              <w:left w:w="-2" w:type="dxa"/>
+            <w:tcW w:w="869" w:type="dxa"/>
+            <w:tcBorders>
+              <w:top w:val="single" w:sz="2" w:space="0" w:color="000001"/>
+              <w:left w:val="single" w:sz="2" w:space="0" w:color="000001"/>
+              <w:bottom w:val="single" w:sz="2" w:space="0" w:color="000001"/>
+              <w:insideH w:val="single" w:sz="2" w:space="0" w:color="000001"/>
+            </w:tcBorders>
+            <w:shd w:fill="auto" w:val="clear"/>
+            <w:tcMar>
+              <w:left w:w="52" w:type="dxa"/>
             </w:tcMar>
           </w:tcPr>
           <w:p>
@@ -885,16 +900,16 @@
         </w:tc>
         <w:tc>
           <w:tcPr>
-            <w:tcW w:w="864" w:type="dxa"/>
-            <w:tcBorders>
-              <w:top w:val="single" w:sz="2" w:space="0" w:color="000001"/>
-              <w:left w:val="single" w:sz="2" w:space="0" w:color="000001"/>
-              <w:bottom w:val="single" w:sz="2" w:space="0" w:color="000001"/>
-              <w:insideH w:val="single" w:sz="2" w:space="0" w:color="000001"/>
-            </w:tcBorders>
-            <w:shd w:fill="auto" w:val="clear"/>
-            <w:tcMar>
-              <w:left w:w="-2" w:type="dxa"/>
+            <w:tcW w:w="861" w:type="dxa"/>
+            <w:tcBorders>
+              <w:top w:val="single" w:sz="2" w:space="0" w:color="000001"/>
+              <w:left w:val="single" w:sz="2" w:space="0" w:color="000001"/>
+              <w:bottom w:val="single" w:sz="2" w:space="0" w:color="000001"/>
+              <w:insideH w:val="single" w:sz="2" w:space="0" w:color="000001"/>
+            </w:tcBorders>
+            <w:shd w:fill="auto" w:val="clear"/>
+            <w:tcMar>
+              <w:left w:w="52" w:type="dxa"/>
             </w:tcMar>
           </w:tcPr>
           <w:p>
@@ -912,7 +927,7 @@
         </w:tc>
         <w:tc>
           <w:tcPr>
-            <w:tcW w:w="855" w:type="dxa"/>
+            <w:tcW w:w="1066" w:type="dxa"/>
             <w:gridSpan w:val="2"/>
             <w:tcBorders>
               <w:top w:val="single" w:sz="2" w:space="0" w:color="000001"/>
@@ -922,7 +937,7 @@
             </w:tcBorders>
             <w:shd w:fill="auto" w:val="clear"/>
             <w:tcMar>
-              <w:left w:w="-2" w:type="dxa"/>
+              <w:left w:w="52" w:type="dxa"/>
             </w:tcMar>
           </w:tcPr>
           <w:p>
@@ -940,7 +955,7 @@
         </w:tc>
         <w:tc>
           <w:tcPr>
-            <w:tcW w:w="1004" w:type="dxa"/>
+            <w:tcW w:w="1082" w:type="dxa"/>
             <w:tcBorders>
               <w:top w:val="single" w:sz="2" w:space="0" w:color="000001"/>
               <w:left w:val="single" w:sz="2" w:space="0" w:color="000001"/>
@@ -951,7 +966,7 @@
             </w:tcBorders>
             <w:shd w:fill="auto" w:val="clear"/>
             <w:tcMar>
-              <w:left w:w="-2" w:type="dxa"/>
+              <w:left w:w="52" w:type="dxa"/>
             </w:tcMar>
           </w:tcPr>
           <w:p>
@@ -972,14 +987,17 @@
         <w:trPr/>
         <w:tc>
           <w:tcPr>
-            <w:tcW w:w="3024" w:type="dxa"/>
-            <w:tcBorders>
-              <w:top w:val="single" w:sz="2" w:space="0" w:color="000001"/>
-              <w:left w:val="single" w:sz="2" w:space="0" w:color="000001"/>
-              <w:bottom w:val="single" w:sz="2" w:space="0" w:color="000001"/>
-              <w:insideH w:val="single" w:sz="2" w:space="0" w:color="000001"/>
-            </w:tcBorders>
-            <w:shd w:fill="auto" w:val="clear"/>
+            <w:tcW w:w="2876" w:type="dxa"/>
+            <w:tcBorders>
+              <w:top w:val="single" w:sz="2" w:space="0" w:color="000001"/>
+              <w:left w:val="single" w:sz="2" w:space="0" w:color="000001"/>
+              <w:bottom w:val="single" w:sz="2" w:space="0" w:color="000001"/>
+              <w:insideH w:val="single" w:sz="2" w:space="0" w:color="000001"/>
+            </w:tcBorders>
+            <w:shd w:fill="auto" w:val="clear"/>
+            <w:tcMar>
+              <w:left w:w="52" w:type="dxa"/>
+            </w:tcMar>
           </w:tcPr>
           <w:p>
             <w:pPr>
@@ -998,14 +1016,17 @@
         </w:tc>
         <w:tc>
           <w:tcPr>
-            <w:tcW w:w="3024" w:type="dxa"/>
-            <w:tcBorders>
-              <w:top w:val="single" w:sz="2" w:space="0" w:color="000001"/>
-              <w:left w:val="single" w:sz="2" w:space="0" w:color="000001"/>
-              <w:bottom w:val="single" w:sz="2" w:space="0" w:color="000001"/>
-              <w:insideH w:val="single" w:sz="2" w:space="0" w:color="000001"/>
-            </w:tcBorders>
-            <w:shd w:fill="auto" w:val="clear"/>
+            <w:tcW w:w="2883" w:type="dxa"/>
+            <w:tcBorders>
+              <w:top w:val="single" w:sz="2" w:space="0" w:color="000001"/>
+              <w:left w:val="single" w:sz="2" w:space="0" w:color="000001"/>
+              <w:bottom w:val="single" w:sz="2" w:space="0" w:color="000001"/>
+              <w:insideH w:val="single" w:sz="2" w:space="0" w:color="000001"/>
+            </w:tcBorders>
+            <w:shd w:fill="auto" w:val="clear"/>
+            <w:tcMar>
+              <w:left w:w="52" w:type="dxa"/>
+            </w:tcMar>
           </w:tcPr>
           <w:p>
             <w:pPr>
@@ -1020,12 +1041,12 @@
               <w:rPr/>
               <w:t>{%if line.product_id%}{%if line.product_id.default_code%}[{{l</w:t>
             </w:r>
-            <w:bookmarkStart w:id="1" w:name="__DdeLink__949_250198140"/>
+            <w:bookmarkStart w:id="2" w:name="__DdeLink__949_250198140"/>
             <w:r>
               <w:rPr/>
               <w:t>ine.product_id.default_code</w:t>
             </w:r>
-            <w:bookmarkEnd w:id="1"/>
+            <w:bookmarkEnd w:id="2"/>
             <w:r>
               <w:rPr/>
               <w:t>}}]{%endif%} {{line.product_id.name_template}}{%endif%}</w:t>
@@ -1034,14 +1055,17 @@
         </w:tc>
         <w:tc>
           <w:tcPr>
-            <w:tcW w:w="866" w:type="dxa"/>
-            <w:tcBorders>
-              <w:top w:val="single" w:sz="2" w:space="0" w:color="000001"/>
-              <w:left w:val="single" w:sz="2" w:space="0" w:color="000001"/>
-              <w:bottom w:val="single" w:sz="2" w:space="0" w:color="000001"/>
-              <w:insideH w:val="single" w:sz="2" w:space="0" w:color="000001"/>
-            </w:tcBorders>
-            <w:shd w:fill="auto" w:val="clear"/>
+            <w:tcW w:w="869" w:type="dxa"/>
+            <w:tcBorders>
+              <w:top w:val="single" w:sz="2" w:space="0" w:color="000001"/>
+              <w:left w:val="single" w:sz="2" w:space="0" w:color="000001"/>
+              <w:bottom w:val="single" w:sz="2" w:space="0" w:color="000001"/>
+              <w:insideH w:val="single" w:sz="2" w:space="0" w:color="000001"/>
+            </w:tcBorders>
+            <w:shd w:fill="auto" w:val="clear"/>
+            <w:tcMar>
+              <w:left w:w="52" w:type="dxa"/>
+            </w:tcMar>
           </w:tcPr>
           <w:p>
             <w:pPr>
@@ -1054,20 +1078,23 @@
             </w:pPr>
             <w:r>
               <w:rPr/>
-              <w:t>{{line.qty|int}}</w:t>
-            </w:r>
-          </w:p>
-        </w:tc>
-        <w:tc>
-          <w:tcPr>
-            <w:tcW w:w="864" w:type="dxa"/>
-            <w:tcBorders>
-              <w:top w:val="single" w:sz="2" w:space="0" w:color="000001"/>
-              <w:left w:val="single" w:sz="2" w:space="0" w:color="000001"/>
-              <w:bottom w:val="single" w:sz="2" w:space="0" w:color="000001"/>
-              <w:insideH w:val="single" w:sz="2" w:space="0" w:color="000001"/>
-            </w:tcBorders>
-            <w:shd w:fill="auto" w:val="clear"/>
+              <w:t>{{line.qty}}</w:t>
+            </w:r>
+          </w:p>
+        </w:tc>
+        <w:tc>
+          <w:tcPr>
+            <w:tcW w:w="861" w:type="dxa"/>
+            <w:tcBorders>
+              <w:top w:val="single" w:sz="2" w:space="0" w:color="000001"/>
+              <w:left w:val="single" w:sz="2" w:space="0" w:color="000001"/>
+              <w:bottom w:val="single" w:sz="2" w:space="0" w:color="000001"/>
+              <w:insideH w:val="single" w:sz="2" w:space="0" w:color="000001"/>
+            </w:tcBorders>
+            <w:shd w:fill="auto" w:val="clear"/>
+            <w:tcMar>
+              <w:left w:w="52" w:type="dxa"/>
+            </w:tcMar>
           </w:tcPr>
           <w:p>
             <w:pPr>
@@ -1086,7 +1113,7 @@
         </w:tc>
         <w:tc>
           <w:tcPr>
-            <w:tcW w:w="855" w:type="dxa"/>
+            <w:tcW w:w="1066" w:type="dxa"/>
             <w:gridSpan w:val="2"/>
             <w:tcBorders>
               <w:top w:val="single" w:sz="2" w:space="0" w:color="000001"/>
@@ -1095,6 +1122,9 @@
               <w:insideH w:val="single" w:sz="2" w:space="0" w:color="000001"/>
             </w:tcBorders>
             <w:shd w:fill="auto" w:val="clear"/>
+            <w:tcMar>
+              <w:left w:w="52" w:type="dxa"/>
+            </w:tcMar>
           </w:tcPr>
           <w:p>
             <w:pPr>
@@ -1107,13 +1137,13 @@
             </w:pPr>
             <w:r>
               <w:rPr/>
-              <w:t>{{line.product_id.product_tmpl_id.list_price or ''}}</w:t>
-            </w:r>
-          </w:p>
-        </w:tc>
-        <w:tc>
-          <w:tcPr>
-            <w:tcW w:w="1004" w:type="dxa"/>
+              <w:t>{{line.unit_price or ''}}</w:t>
+            </w:r>
+          </w:p>
+        </w:tc>
+        <w:tc>
+          <w:tcPr>
+            <w:tcW w:w="1082" w:type="dxa"/>
             <w:tcBorders>
               <w:top w:val="single" w:sz="2" w:space="0" w:color="000001"/>
               <w:left w:val="single" w:sz="2" w:space="0" w:color="000001"/>
@@ -1123,6 +1153,9 @@
               <w:insideV w:val="single" w:sz="2" w:space="0" w:color="000001"/>
             </w:tcBorders>
             <w:shd w:fill="auto" w:val="clear"/>
+            <w:tcMar>
+              <w:left w:w="52" w:type="dxa"/>
+            </w:tcMar>
           </w:tcPr>
           <w:p>
             <w:pPr>
@@ -1135,7 +1168,7 @@
             </w:pPr>
             <w:r>
               <w:rPr/>
-              <w:t>{{line.product_id.product_tmpl_id.standard_price or ''}}</w:t>
+              <w:t>{{line.price_total or ''}}</w:t>
             </w:r>
           </w:p>
         </w:tc>
@@ -1144,7 +1177,7 @@
         <w:trPr/>
         <w:tc>
           <w:tcPr>
-            <w:tcW w:w="8630" w:type="dxa"/>
+            <w:tcW w:w="8554" w:type="dxa"/>
             <w:gridSpan w:val="5"/>
             <w:tcBorders>
               <w:top w:val="single" w:sz="2" w:space="0" w:color="000001"/>
@@ -1154,7 +1187,7 @@
             </w:tcBorders>
             <w:shd w:fill="auto" w:val="clear"/>
             <w:tcMar>
-              <w:left w:w="9" w:type="dxa"/>
+              <w:left w:w="52" w:type="dxa"/>
             </w:tcMar>
           </w:tcPr>
           <w:p>
@@ -1168,21 +1201,13 @@
               <w:rPr/>
             </w:pPr>
             <w:r>
-              <w:rPr>
-                <w:b/>
-                <w:bCs/>
-              </w:rPr>
-              <w:t>Total:</w:t>
-            </w:r>
-            <w:r>
-              <w:rPr/>
-              <w:t xml:space="preserve"> </w:t>
-            </w:r>
-          </w:p>
-        </w:tc>
-        <w:tc>
-          <w:tcPr>
-            <w:tcW w:w="1007" w:type="dxa"/>
+              <w:rPr/>
+            </w:r>
+          </w:p>
+        </w:tc>
+        <w:tc>
+          <w:tcPr>
+            <w:tcW w:w="1083" w:type="dxa"/>
             <w:gridSpan w:val="2"/>
             <w:tcBorders>
               <w:top w:val="single" w:sz="2" w:space="0" w:color="000001"/>
@@ -1194,7 +1219,7 @@
             </w:tcBorders>
             <w:shd w:fill="auto" w:val="clear"/>
             <w:tcMar>
-              <w:left w:w="9" w:type="dxa"/>
+              <w:left w:w="52" w:type="dxa"/>
             </w:tcMar>
           </w:tcPr>
           <w:p>
@@ -1209,7 +1234,6 @@
             </w:pPr>
             <w:r>
               <w:rPr/>
-              <w:t>{{line.price_total}}</w:t>
             </w:r>
           </w:p>
         </w:tc>
@@ -1245,7 +1269,7 @@
           <w:bCs/>
           <w:u w:val="single"/>
         </w:rPr>
-        <w:t>Resource Lines</w:t>
+        <w:t>Resource lines for deliverable {{loop.index}}</w:t>
       </w:r>
       <w:r>
         <w:rPr/>
@@ -1256,7 +1280,7 @@
       <w:tblPr>
         <w:tblW w:w="9626" w:type="dxa"/>
         <w:jc w:val="left"/>
-        <w:tblInd w:w="6" w:type="dxa"/>
+        <w:tblInd w:w="37" w:type="dxa"/>
         <w:tblBorders>
           <w:top w:val="single" w:sz="2" w:space="0" w:color="000001"/>
           <w:left w:val="single" w:sz="2" w:space="0" w:color="000001"/>
@@ -1264,33 +1288,33 @@
           <w:insideH w:val="single" w:sz="2" w:space="0" w:color="000001"/>
         </w:tblBorders>
         <w:tblCellMar>
-          <w:top w:w="55" w:type="dxa"/>
-          <w:left w:w="-2" w:type="dxa"/>
-          <w:bottom w:w="55" w:type="dxa"/>
-          <w:right w:w="55" w:type="dxa"/>
+          <w:top w:w="58" w:type="dxa"/>
+          <w:left w:w="52" w:type="dxa"/>
+          <w:bottom w:w="58" w:type="dxa"/>
+          <w:right w:w="58" w:type="dxa"/>
         </w:tblCellMar>
       </w:tblPr>
       <w:tblGrid>
-        <w:gridCol w:w="720"/>
-        <w:gridCol w:w="3511"/>
-        <w:gridCol w:w="3511"/>
-        <w:gridCol w:w="900"/>
-        <w:gridCol w:w="984"/>
+        <w:gridCol w:w="792"/>
+        <w:gridCol w:w="3456"/>
+        <w:gridCol w:w="3456"/>
+        <w:gridCol w:w="936"/>
+        <w:gridCol w:w="986"/>
       </w:tblGrid>
       <w:tr>
         <w:trPr/>
         <w:tc>
           <w:tcPr>
-            <w:tcW w:w="720" w:type="dxa"/>
-            <w:tcBorders>
-              <w:top w:val="single" w:sz="2" w:space="0" w:color="000001"/>
-              <w:left w:val="single" w:sz="2" w:space="0" w:color="000001"/>
-              <w:bottom w:val="single" w:sz="2" w:space="0" w:color="000001"/>
-              <w:insideH w:val="single" w:sz="2" w:space="0" w:color="000001"/>
-            </w:tcBorders>
-            <w:shd w:fill="auto" w:val="clear"/>
-            <w:tcMar>
-              <w:left w:w="-2" w:type="dxa"/>
+            <w:tcW w:w="792" w:type="dxa"/>
+            <w:tcBorders>
+              <w:top w:val="single" w:sz="2" w:space="0" w:color="000001"/>
+              <w:left w:val="single" w:sz="2" w:space="0" w:color="000001"/>
+              <w:bottom w:val="single" w:sz="2" w:space="0" w:color="000001"/>
+              <w:insideH w:val="single" w:sz="2" w:space="0" w:color="000001"/>
+            </w:tcBorders>
+            <w:shd w:fill="auto" w:val="clear"/>
+            <w:tcMar>
+              <w:left w:w="52" w:type="dxa"/>
             </w:tcMar>
           </w:tcPr>
           <w:p>
@@ -1308,16 +1332,16 @@
         </w:tc>
         <w:tc>
           <w:tcPr>
-            <w:tcW w:w="3511" w:type="dxa"/>
-            <w:tcBorders>
-              <w:top w:val="single" w:sz="2" w:space="0" w:color="000001"/>
-              <w:left w:val="single" w:sz="2" w:space="0" w:color="000001"/>
-              <w:bottom w:val="single" w:sz="2" w:space="0" w:color="000001"/>
-              <w:insideH w:val="single" w:sz="2" w:space="0" w:color="000001"/>
-            </w:tcBorders>
-            <w:shd w:fill="auto" w:val="clear"/>
-            <w:tcMar>
-              <w:left w:w="-2" w:type="dxa"/>
+            <w:tcW w:w="3456" w:type="dxa"/>
+            <w:tcBorders>
+              <w:top w:val="single" w:sz="2" w:space="0" w:color="000001"/>
+              <w:left w:val="single" w:sz="2" w:space="0" w:color="000001"/>
+              <w:bottom w:val="single" w:sz="2" w:space="0" w:color="000001"/>
+              <w:insideH w:val="single" w:sz="2" w:space="0" w:color="000001"/>
+            </w:tcBorders>
+            <w:shd w:fill="auto" w:val="clear"/>
+            <w:tcMar>
+              <w:left w:w="52" w:type="dxa"/>
             </w:tcMar>
           </w:tcPr>
           <w:p>
@@ -1335,16 +1359,16 @@
         </w:tc>
         <w:tc>
           <w:tcPr>
-            <w:tcW w:w="3511" w:type="dxa"/>
-            <w:tcBorders>
-              <w:top w:val="single" w:sz="2" w:space="0" w:color="000001"/>
-              <w:left w:val="single" w:sz="2" w:space="0" w:color="000001"/>
-              <w:bottom w:val="single" w:sz="2" w:space="0" w:color="000001"/>
-              <w:insideH w:val="single" w:sz="2" w:space="0" w:color="000001"/>
-            </w:tcBorders>
-            <w:shd w:fill="auto" w:val="clear"/>
-            <w:tcMar>
-              <w:left w:w="-2" w:type="dxa"/>
+            <w:tcW w:w="3456" w:type="dxa"/>
+            <w:tcBorders>
+              <w:top w:val="single" w:sz="2" w:space="0" w:color="000001"/>
+              <w:left w:val="single" w:sz="2" w:space="0" w:color="000001"/>
+              <w:bottom w:val="single" w:sz="2" w:space="0" w:color="000001"/>
+              <w:insideH w:val="single" w:sz="2" w:space="0" w:color="000001"/>
+            </w:tcBorders>
+            <w:shd w:fill="auto" w:val="clear"/>
+            <w:tcMar>
+              <w:left w:w="52" w:type="dxa"/>
             </w:tcMar>
           </w:tcPr>
           <w:p>
@@ -1362,16 +1386,16 @@
         </w:tc>
         <w:tc>
           <w:tcPr>
-            <w:tcW w:w="900" w:type="dxa"/>
-            <w:tcBorders>
-              <w:top w:val="single" w:sz="2" w:space="0" w:color="000001"/>
-              <w:left w:val="single" w:sz="2" w:space="0" w:color="000001"/>
-              <w:bottom w:val="single" w:sz="2" w:space="0" w:color="000001"/>
-              <w:insideH w:val="single" w:sz="2" w:space="0" w:color="000001"/>
-            </w:tcBorders>
-            <w:shd w:fill="auto" w:val="clear"/>
-            <w:tcMar>
-              <w:left w:w="-2" w:type="dxa"/>
+            <w:tcW w:w="936" w:type="dxa"/>
+            <w:tcBorders>
+              <w:top w:val="single" w:sz="2" w:space="0" w:color="000001"/>
+              <w:left w:val="single" w:sz="2" w:space="0" w:color="000001"/>
+              <w:bottom w:val="single" w:sz="2" w:space="0" w:color="000001"/>
+              <w:insideH w:val="single" w:sz="2" w:space="0" w:color="000001"/>
+            </w:tcBorders>
+            <w:shd w:fill="auto" w:val="clear"/>
+            <w:tcMar>
+              <w:left w:w="52" w:type="dxa"/>
             </w:tcMar>
           </w:tcPr>
           <w:p>
@@ -1389,7 +1413,7 @@
         </w:tc>
         <w:tc>
           <w:tcPr>
-            <w:tcW w:w="984" w:type="dxa"/>
+            <w:tcW w:w="986" w:type="dxa"/>
             <w:tcBorders>
               <w:top w:val="single" w:sz="2" w:space="0" w:color="000001"/>
               <w:left w:val="single" w:sz="2" w:space="0" w:color="000001"/>
@@ -1400,7 +1424,7 @@
             </w:tcBorders>
             <w:shd w:fill="auto" w:val="clear"/>
             <w:tcMar>
-              <w:left w:w="-2" w:type="dxa"/>
+              <w:left w:w="52" w:type="dxa"/>
             </w:tcMar>
           </w:tcPr>
           <w:p>
@@ -1438,21 +1462,21 @@
       <w:tblPr>
         <w:tblW w:w="9637" w:type="dxa"/>
         <w:jc w:val="left"/>
-        <w:tblInd w:w="28" w:type="dxa"/>
+        <w:tblInd w:w="57" w:type="dxa"/>
         <w:tblBorders/>
         <w:tblCellMar>
-          <w:top w:w="29" w:type="dxa"/>
-          <w:left w:w="29" w:type="dxa"/>
-          <w:bottom w:w="29" w:type="dxa"/>
-          <w:right w:w="29" w:type="dxa"/>
+          <w:top w:w="58" w:type="dxa"/>
+          <w:left w:w="58" w:type="dxa"/>
+          <w:bottom w:w="58" w:type="dxa"/>
+          <w:right w:w="58" w:type="dxa"/>
         </w:tblCellMar>
       </w:tblPr>
       <w:tblGrid>
-        <w:gridCol w:w="720"/>
-        <w:gridCol w:w="3511"/>
-        <w:gridCol w:w="3511"/>
-        <w:gridCol w:w="890"/>
-        <w:gridCol w:w="1005"/>
+        <w:gridCol w:w="792"/>
+        <w:gridCol w:w="3456"/>
+        <w:gridCol w:w="3456"/>
+        <w:gridCol w:w="936"/>
+        <w:gridCol w:w="997"/>
       </w:tblGrid>
       <w:tr>
         <w:trPr>
@@ -1460,7 +1484,7 @@
         </w:trPr>
         <w:tc>
           <w:tcPr>
-            <w:tcW w:w="720" w:type="dxa"/>
+            <w:tcW w:w="792" w:type="dxa"/>
             <w:tcBorders/>
             <w:shd w:fill="auto" w:val="clear"/>
           </w:tcPr>
@@ -1475,13 +1499,13 @@
             </w:pPr>
             <w:r>
               <w:rPr/>
-              <w:t>{{line.resource_type|truncate(4, True)|capitalize}}</w:t>
-            </w:r>
-          </w:p>
-        </w:tc>
-        <w:tc>
-          <w:tcPr>
-            <w:tcW w:w="3511" w:type="dxa"/>
+              <w:t>{{line.resource_type|truncate(4, True,'')|capitalize}}</w:t>
+            </w:r>
+          </w:p>
+        </w:tc>
+        <w:tc>
+          <w:tcPr>
+            <w:tcW w:w="3456" w:type="dxa"/>
             <w:tcBorders/>
             <w:shd w:fill="auto" w:val="clear"/>
           </w:tcPr>
@@ -1502,7 +1526,7 @@
         </w:tc>
         <w:tc>
           <w:tcPr>
-            <w:tcW w:w="3511" w:type="dxa"/>
+            <w:tcW w:w="3456" w:type="dxa"/>
             <w:tcBorders/>
             <w:shd w:fill="auto" w:val="clear"/>
           </w:tcPr>
@@ -1523,7 +1547,7 @@
         </w:tc>
         <w:tc>
           <w:tcPr>
-            <w:tcW w:w="890" w:type="dxa"/>
+            <w:tcW w:w="936" w:type="dxa"/>
             <w:tcBorders/>
             <w:shd w:fill="auto" w:val="clear"/>
           </w:tcPr>
@@ -1536,12 +1560,12 @@
               <w:jc w:val="right"/>
               <w:rPr/>
             </w:pPr>
-            <w:bookmarkStart w:id="2" w:name="__DdeLink__158_203390759"/>
+            <w:bookmarkStart w:id="3" w:name="__DdeLink__158_203390759"/>
             <w:r>
               <w:rPr/>
               <w:t>{{line.qty</w:t>
             </w:r>
-            <w:bookmarkEnd w:id="2"/>
+            <w:bookmarkEnd w:id="3"/>
             <w:r>
               <w:rPr/>
               <w:t>}}</w:t>
@@ -1550,7 +1574,7 @@
         </w:tc>
         <w:tc>
           <w:tcPr>
-            <w:tcW w:w="1005" w:type="dxa"/>
+            <w:tcW w:w="997" w:type="dxa"/>
             <w:tcBorders/>
             <w:shd w:fill="auto" w:val="clear"/>
           </w:tcPr>
@@ -1726,5 +1750,12 @@
       <w:bCs/>
     </w:rPr>
   </w:style>
+  <w:style w:type="paragraph" w:styleId="PreformattedText">
+    <w:name w:val="Preformatted Text"/>
+    <w:basedOn w:val="Normal"/>
+    <w:qFormat/>
+    <w:pPr/>
+    <w:rPr/>
+  </w:style>
 </w:styles>
 </file>
</xml_diff>